<commit_message>
Update Atividade Pratica- Programação3.docx
</commit_message>
<xml_diff>
--- a/B Fase I/1-Programação III/Aula07_Atividade Prática/Atividade Pratica- Programação3.docx
+++ b/B Fase I/1-Programação III/Aula07_Atividade Prática/Atividade Pratica- Programação3.docx
@@ -97,7 +97,7 @@
                     <a:blip r:embed="rId10">
                       <a:extLst>
                         <a:ext uri="{28A0092B-C50C-407E-A947-70E740481C1C}">
-                          <a14:useLocalDpi xmlns="" xmlns:wpc="http://schemas.microsoft.com/office/word/2010/wordprocessingCanvas" xmlns:cx="http://schemas.microsoft.com/office/drawing/2014/chartex" xmlns:cx1="http://schemas.microsoft.com/office/drawing/2015/9/8/chartex" xmlns:cx2="http://schemas.microsoft.com/office/drawing/2015/10/21/chartex" xmlns:cx3="http://schemas.microsoft.com/office/drawing/2016/5/9/chartex" xmlns:cx4="http://schemas.microsoft.com/office/drawing/2016/5/10/chartex" xmlns:cx5="http://schemas.microsoft.com/office/drawing/2016/5/11/chartex" xmlns:cx6="http://schemas.microsoft.com/office/drawing/2016/5/12/chartex" xmlns:cx7="http://schemas.microsoft.com/office/drawing/2016/5/13/chartex" xmlns:cx8="http://schemas.microsoft.com/office/drawing/2016/5/14/chartex" xmlns:mc="http://schemas.openxmlformats.org/markup-compatibility/2006" xmlns:aink="http://schemas.microsoft.com/office/drawing/2016/ink" xmlns:am3d="http://schemas.microsoft.com/office/drawing/2017/model3d" xmlns:o="urn:schemas-microsoft-com:office:office" xmlns:oel="http://schemas.microsoft.com/office/2019/extlst" xmlns:v="urn:schemas-microsoft-com:vml" xmlns:wp14="http://schemas.microsoft.com/office/word/2010/wordprocessingDrawing" xmlns:w10="urn:schemas-microsoft-com:office:word" xmlns:w="http://schemas.openxmlformats.org/wordprocessingml/2006/main" xmlns:w14="http://schemas.microsoft.com/office/word/2010/wordml" xmlns:w15="http://schemas.microsoft.com/office/word/2012/wordml" xmlns:w16cex="http://schemas.microsoft.com/office/word/2018/wordml/cex" xmlns:w16cid="http://schemas.microsoft.com/office/word/2016/wordml/cid" xmlns:w16="http://schemas.microsoft.com/office/word/2018/wordml" xmlns:w16du="http://schemas.microsoft.com/office/word/2023/wordml/word16du" xmlns:w16sdtdh="http://schemas.microsoft.com/office/word/2020/wordml/sdtdatahash" xmlns:w16sdtfl="http://schemas.microsoft.com/office/word/2024/wordml/sdtformatlock" xmlns:w16se="http://schemas.microsoft.com/office/word/2015/wordml/symex" xmlns:wpg="http://schemas.microsoft.com/office/word/2010/wordprocessingGroup" xmlns:wpi="http://schemas.microsoft.com/office/word/2010/wordprocessingInk" xmlns:wps="http://schemas.microsoft.com/office/word/2010/wordprocessingShape" xmlns:a14="http://schemas.microsoft.com/office/drawing/2010/main" val="0"/>
+                          <a14:useLocalDpi xmlns:a14="http://schemas.microsoft.com/office/drawing/2010/main" xmlns:wps="http://schemas.microsoft.com/office/word/2010/wordprocessingShape" xmlns:wpi="http://schemas.microsoft.com/office/word/2010/wordprocessingInk" xmlns:wpg="http://schemas.microsoft.com/office/word/2010/wordprocessingGroup" xmlns:w16se="http://schemas.microsoft.com/office/word/2015/wordml/symex" xmlns:w16sdtfl="http://schemas.microsoft.com/office/word/2024/wordml/sdtformatlock" xmlns:w16sdtdh="http://schemas.microsoft.com/office/word/2020/wordml/sdtdatahash" xmlns:w16du="http://schemas.microsoft.com/office/word/2023/wordml/word16du" xmlns:w16="http://schemas.microsoft.com/office/word/2018/wordml" xmlns:w16cid="http://schemas.microsoft.com/office/word/2016/wordml/cid" xmlns:w16cex="http://schemas.microsoft.com/office/word/2018/wordml/cex" xmlns:w15="http://schemas.microsoft.com/office/word/2012/wordml" xmlns:w14="http://schemas.microsoft.com/office/word/2010/wordml" xmlns:w="http://schemas.openxmlformats.org/wordprocessingml/2006/main" xmlns:w10="urn:schemas-microsoft-com:office:word" xmlns:wp14="http://schemas.microsoft.com/office/word/2010/wordprocessingDrawing" xmlns:v="urn:schemas-microsoft-com:vml" xmlns:oel="http://schemas.microsoft.com/office/2019/extlst" xmlns:o="urn:schemas-microsoft-com:office:office" xmlns:am3d="http://schemas.microsoft.com/office/drawing/2017/model3d" xmlns:aink="http://schemas.microsoft.com/office/drawing/2016/ink" xmlns:mc="http://schemas.openxmlformats.org/markup-compatibility/2006" xmlns:cx8="http://schemas.microsoft.com/office/drawing/2016/5/14/chartex" xmlns:cx7="http://schemas.microsoft.com/office/drawing/2016/5/13/chartex" xmlns:cx6="http://schemas.microsoft.com/office/drawing/2016/5/12/chartex" xmlns:cx5="http://schemas.microsoft.com/office/drawing/2016/5/11/chartex" xmlns:cx4="http://schemas.microsoft.com/office/drawing/2016/5/10/chartex" xmlns:cx3="http://schemas.microsoft.com/office/drawing/2016/5/9/chartex" xmlns:cx2="http://schemas.microsoft.com/office/drawing/2015/10/21/chartex" xmlns:cx1="http://schemas.microsoft.com/office/drawing/2015/9/8/chartex" xmlns:cx="http://schemas.microsoft.com/office/drawing/2014/chartex" xmlns:wpc="http://schemas.microsoft.com/office/word/2010/wordprocessingCanvas" xmlns="" val="0"/>
                         </a:ext>
                       </a:extLst>
                     </a:blip>
@@ -2558,7 +2558,7 @@
           <w:szCs w:val="20"/>
           <w:lang w:eastAsia="ja-JP"/>
         </w:rPr>
-        <w:t># Classe que representa um paciente na fila</w:t>
+        <w:t># Classe que representa um</w:t>
       </w:r>
       <w:r>
         <w:rPr>
@@ -2569,6 +2569,28 @@
           <w:szCs w:val="20"/>
           <w:lang w:eastAsia="ja-JP"/>
         </w:rPr>
+        <w:t>a</w:t>
+      </w:r>
+      <w:r>
+        <w:rPr>
+          <w:rFonts w:ascii="Courier New" w:eastAsia="Times New Roman" w:hAnsi="Courier New" w:cs="Courier New"/>
+          <w:color w:val="7A7E85"/>
+          <w:kern w:val="0"/>
+          <w:sz w:val="20"/>
+          <w:szCs w:val="20"/>
+          <w:lang w:eastAsia="ja-JP"/>
+        </w:rPr>
+        <w:t xml:space="preserve"> paciente na fila</w:t>
+      </w:r>
+      <w:r>
+        <w:rPr>
+          <w:rFonts w:ascii="Courier New" w:eastAsia="Times New Roman" w:hAnsi="Courier New" w:cs="Courier New"/>
+          <w:color w:val="7A7E85"/>
+          <w:kern w:val="0"/>
+          <w:sz w:val="20"/>
+          <w:szCs w:val="20"/>
+          <w:lang w:eastAsia="ja-JP"/>
+        </w:rPr>
         <w:br/>
       </w:r>
       <w:r>
@@ -2703,7 +2725,7 @@
           <w:szCs w:val="20"/>
           <w:lang w:eastAsia="ja-JP"/>
         </w:rPr>
-        <w:t># número do cartão do paciente</w:t>
+        <w:t># nu</w:t>
       </w:r>
       <w:r>
         <w:rPr>
@@ -2714,6 +2736,17 @@
           <w:szCs w:val="20"/>
           <w:lang w:eastAsia="ja-JP"/>
         </w:rPr>
+        <w:t>mero do cartão do paciente</w:t>
+      </w:r>
+      <w:r>
+        <w:rPr>
+          <w:rFonts w:ascii="Courier New" w:eastAsia="Times New Roman" w:hAnsi="Courier New" w:cs="Courier New"/>
+          <w:color w:val="7A7E85"/>
+          <w:kern w:val="0"/>
+          <w:sz w:val="20"/>
+          <w:szCs w:val="20"/>
+          <w:lang w:eastAsia="ja-JP"/>
+        </w:rPr>
         <w:br/>
         <w:t xml:space="preserve">        </w:t>
       </w:r>
@@ -2804,7 +2837,18 @@
           <w:szCs w:val="20"/>
           <w:lang w:eastAsia="ja-JP"/>
         </w:rPr>
-        <w:t># próximo paciente na fila</w:t>
+        <w:t># próximo paciente d</w:t>
+      </w:r>
+      <w:r>
+        <w:rPr>
+          <w:rFonts w:ascii="Courier New" w:eastAsia="Times New Roman" w:hAnsi="Courier New" w:cs="Courier New"/>
+          <w:color w:val="7A7E85"/>
+          <w:kern w:val="0"/>
+          <w:sz w:val="20"/>
+          <w:szCs w:val="20"/>
+          <w:lang w:eastAsia="ja-JP"/>
+        </w:rPr>
+        <w:t>a fila</w:t>
       </w:r>
       <w:r>
         <w:rPr>
@@ -8579,7 +8623,7 @@
                     <a:blip r:embed="rId14">
                       <a:extLst>
                         <a:ext uri="{28A0092B-C50C-407E-A947-70E740481C1C}">
-                          <a14:useLocalDpi xmlns="" xmlns:wpc="http://schemas.microsoft.com/office/word/2010/wordprocessingCanvas" xmlns:cx="http://schemas.microsoft.com/office/drawing/2014/chartex" xmlns:cx1="http://schemas.microsoft.com/office/drawing/2015/9/8/chartex" xmlns:cx2="http://schemas.microsoft.com/office/drawing/2015/10/21/chartex" xmlns:cx3="http://schemas.microsoft.com/office/drawing/2016/5/9/chartex" xmlns:cx4="http://schemas.microsoft.com/office/drawing/2016/5/10/chartex" xmlns:cx5="http://schemas.microsoft.com/office/drawing/2016/5/11/chartex" xmlns:cx6="http://schemas.microsoft.com/office/drawing/2016/5/12/chartex" xmlns:cx7="http://schemas.microsoft.com/office/drawing/2016/5/13/chartex" xmlns:cx8="http://schemas.microsoft.com/office/drawing/2016/5/14/chartex" xmlns:mc="http://schemas.openxmlformats.org/markup-compatibility/2006" xmlns:aink="http://schemas.microsoft.com/office/drawing/2016/ink" xmlns:am3d="http://schemas.microsoft.com/office/drawing/2017/model3d" xmlns:o="urn:schemas-microsoft-com:office:office" xmlns:oel="http://schemas.microsoft.com/office/2019/extlst" xmlns:v="urn:schemas-microsoft-com:vml" xmlns:wp14="http://schemas.microsoft.com/office/word/2010/wordprocessingDrawing" xmlns:w10="urn:schemas-microsoft-com:office:word" xmlns:w="http://schemas.openxmlformats.org/wordprocessingml/2006/main" xmlns:w14="http://schemas.microsoft.com/office/word/2010/wordml" xmlns:w15="http://schemas.microsoft.com/office/word/2012/wordml" xmlns:w16cex="http://schemas.microsoft.com/office/word/2018/wordml/cex" xmlns:w16cid="http://schemas.microsoft.com/office/word/2016/wordml/cid" xmlns:w16="http://schemas.microsoft.com/office/word/2018/wordml" xmlns:w16du="http://schemas.microsoft.com/office/word/2023/wordml/word16du" xmlns:w16sdtdh="http://schemas.microsoft.com/office/word/2020/wordml/sdtdatahash" xmlns:w16sdtfl="http://schemas.microsoft.com/office/word/2024/wordml/sdtformatlock" xmlns:w16se="http://schemas.microsoft.com/office/word/2015/wordml/symex" xmlns:wpg="http://schemas.microsoft.com/office/word/2010/wordprocessingGroup" xmlns:wpi="http://schemas.microsoft.com/office/word/2010/wordprocessingInk" xmlns:wps="http://schemas.microsoft.com/office/word/2010/wordprocessingShape" xmlns:a14="http://schemas.microsoft.com/office/drawing/2010/main" val="0"/>
+                          <a14:useLocalDpi xmlns:a14="http://schemas.microsoft.com/office/drawing/2010/main" xmlns:wps="http://schemas.microsoft.com/office/word/2010/wordprocessingShape" xmlns:wpi="http://schemas.microsoft.com/office/word/2010/wordprocessingInk" xmlns:wpg="http://schemas.microsoft.com/office/word/2010/wordprocessingGroup" xmlns:w16se="http://schemas.microsoft.com/office/word/2015/wordml/symex" xmlns:w16sdtfl="http://schemas.microsoft.com/office/word/2024/wordml/sdtformatlock" xmlns:w16sdtdh="http://schemas.microsoft.com/office/word/2020/wordml/sdtdatahash" xmlns:w16du="http://schemas.microsoft.com/office/word/2023/wordml/word16du" xmlns:w16="http://schemas.microsoft.com/office/word/2018/wordml" xmlns:w16cid="http://schemas.microsoft.com/office/word/2016/wordml/cid" xmlns:w16cex="http://schemas.microsoft.com/office/word/2018/wordml/cex" xmlns:w15="http://schemas.microsoft.com/office/word/2012/wordml" xmlns:w14="http://schemas.microsoft.com/office/word/2010/wordml" xmlns:w="http://schemas.openxmlformats.org/wordprocessingml/2006/main" xmlns:w10="urn:schemas-microsoft-com:office:word" xmlns:wp14="http://schemas.microsoft.com/office/word/2010/wordprocessingDrawing" xmlns:v="urn:schemas-microsoft-com:vml" xmlns:oel="http://schemas.microsoft.com/office/2019/extlst" xmlns:o="urn:schemas-microsoft-com:office:office" xmlns:am3d="http://schemas.microsoft.com/office/drawing/2017/model3d" xmlns:aink="http://schemas.microsoft.com/office/drawing/2016/ink" xmlns:mc="http://schemas.openxmlformats.org/markup-compatibility/2006" xmlns:cx8="http://schemas.microsoft.com/office/drawing/2016/5/14/chartex" xmlns:cx7="http://schemas.microsoft.com/office/drawing/2016/5/13/chartex" xmlns:cx6="http://schemas.microsoft.com/office/drawing/2016/5/12/chartex" xmlns:cx5="http://schemas.microsoft.com/office/drawing/2016/5/11/chartex" xmlns:cx4="http://schemas.microsoft.com/office/drawing/2016/5/10/chartex" xmlns:cx3="http://schemas.microsoft.com/office/drawing/2016/5/9/chartex" xmlns:cx2="http://schemas.microsoft.com/office/drawing/2015/10/21/chartex" xmlns:cx1="http://schemas.microsoft.com/office/drawing/2015/9/8/chartex" xmlns:cx="http://schemas.microsoft.com/office/drawing/2014/chartex" xmlns:wpc="http://schemas.microsoft.com/office/word/2010/wordprocessingCanvas" xmlns="" val="0"/>
                         </a:ext>
                       </a:extLst>
                     </a:blip>
@@ -13676,30 +13720,13 @@
   <a:extraClrSchemeLst/>
   <a:extLst>
     <a:ext uri="{05A4C25C-085E-4340-85A3-A5531E510DB2}">
-      <thm15:themeFamily xmlns="" xmlns:thm15="http://schemas.microsoft.com/office/thememl/2012/main" name="Office Theme" id="{2E142A2C-CD16-42D6-873A-C26D2A0506FA}" vid="{1BDDFF52-6CD6-40A5-AB3C-68EB2F1E4D0A}"/>
+      <thm15:themeFamily xmlns:thm15="http://schemas.microsoft.com/office/thememl/2012/main" xmlns="" name="Office Theme" id="{2E142A2C-CD16-42D6-873A-C26D2A0506FA}" vid="{1BDDFF52-6CD6-40A5-AB3C-68EB2F1E4D0A}"/>
     </a:ext>
   </a:extLst>
 </a:theme>
 </file>
 
 <file path=customXml/item1.xml><?xml version="1.0" encoding="utf-8"?>
-<p:properties xmlns:p="http://schemas.microsoft.com/office/2006/metadata/properties" xmlns:xsi="http://www.w3.org/2001/XMLSchema-instance" xmlns:pc="http://schemas.microsoft.com/office/infopath/2007/PartnerControls">
-  <documentManagement>
-    <_activity xmlns="cb4772c0-755b-4e13-8c3c-1cecdf91c3c7" xsi:nil="true"/>
-  </documentManagement>
-</p:properties>
-</file>
-
-<file path=customXml/item2.xml><?xml version="1.0" encoding="utf-8"?>
-<?mso-contentType ?>
-<FormTemplates xmlns="http://schemas.microsoft.com/sharepoint/v3/contenttype/forms">
-  <Display>DocumentLibraryForm</Display>
-  <Edit>DocumentLibraryForm</Edit>
-  <New>DocumentLibraryForm</New>
-</FormTemplates>
-</file>
-
-<file path=customXml/item3.xml><?xml version="1.0" encoding="utf-8"?>
 <ct:contentTypeSchema xmlns:ct="http://schemas.microsoft.com/office/2006/metadata/contentType" xmlns:ma="http://schemas.microsoft.com/office/2006/metadata/properties/metaAttributes" ct:_="" ma:_="" ma:contentTypeName="Document" ma:contentTypeID="0x010100BE3EE270A8321B4BBFE90F0EB7A9D7E7" ma:contentTypeVersion="15" ma:contentTypeDescription="Create a new document." ma:contentTypeScope="" ma:versionID="a331da1347446c7ac070936ee75e118b">
   <xsd:schema xmlns:xsd="http://www.w3.org/2001/XMLSchema" xmlns:xs="http://www.w3.org/2001/XMLSchema" xmlns:p="http://schemas.microsoft.com/office/2006/metadata/properties" xmlns:ns3="cb4772c0-755b-4e13-8c3c-1cecdf91c3c7" xmlns:ns4="fd06797b-604c-4028-ad0e-0b9b572fb195" targetNamespace="http://schemas.microsoft.com/office/2006/metadata/properties" ma:root="true" ma:fieldsID="886254ea12159627aa44c528c2dfac48" ns3:_="" ns4:_="">
     <xsd:import namespace="cb4772c0-755b-4e13-8c3c-1cecdf91c3c7"/>
@@ -13932,25 +13959,24 @@
 </ct:contentTypeSchema>
 </file>
 
-<file path=customXml/itemProps1.xml><?xml version="1.0" encoding="utf-8"?>
-<ds:datastoreItem xmlns:ds="http://schemas.openxmlformats.org/officeDocument/2006/customXml" ds:itemID="{F767E938-A334-4AE3-BBC8-BDC162154ADA}">
-  <ds:schemaRefs>
-    <ds:schemaRef ds:uri="http://schemas.microsoft.com/office/2006/metadata/properties"/>
-    <ds:schemaRef ds:uri="http://schemas.microsoft.com/office/infopath/2007/PartnerControls"/>
-    <ds:schemaRef ds:uri="cb4772c0-755b-4e13-8c3c-1cecdf91c3c7"/>
-  </ds:schemaRefs>
-</ds:datastoreItem>
+<file path=customXml/item2.xml><?xml version="1.0" encoding="utf-8"?>
+<?mso-contentType ?>
+<FormTemplates xmlns="http://schemas.microsoft.com/sharepoint/v3/contenttype/forms">
+  <Display>DocumentLibraryForm</Display>
+  <Edit>DocumentLibraryForm</Edit>
+  <New>DocumentLibraryForm</New>
+</FormTemplates>
 </file>
 
-<file path=customXml/itemProps2.xml><?xml version="1.0" encoding="utf-8"?>
-<ds:datastoreItem xmlns:ds="http://schemas.openxmlformats.org/officeDocument/2006/customXml" ds:itemID="{83283AC0-34D2-416E-A5D6-1F0E4721BE0D}">
-  <ds:schemaRefs>
-    <ds:schemaRef ds:uri="http://schemas.microsoft.com/sharepoint/v3/contenttype/forms"/>
-  </ds:schemaRefs>
-</ds:datastoreItem>
+<file path=customXml/item3.xml><?xml version="1.0" encoding="utf-8"?>
+<p:properties xmlns:p="http://schemas.microsoft.com/office/2006/metadata/properties" xmlns:xsi="http://www.w3.org/2001/XMLSchema-instance" xmlns:pc="http://schemas.microsoft.com/office/infopath/2007/PartnerControls">
+  <documentManagement>
+    <_activity xmlns="cb4772c0-755b-4e13-8c3c-1cecdf91c3c7" xsi:nil="true"/>
+  </documentManagement>
+</p:properties>
 </file>
 
-<file path=customXml/itemProps3.xml><?xml version="1.0" encoding="utf-8"?>
+<file path=customXml/itemProps1.xml><?xml version="1.0" encoding="utf-8"?>
 <ds:datastoreItem xmlns:ds="http://schemas.openxmlformats.org/officeDocument/2006/customXml" ds:itemID="{0890DDE1-0C0A-4D28-9276-54188F13DB75}">
   <ds:schemaRefs>
     <ds:schemaRef ds:uri="http://schemas.microsoft.com/office/2006/metadata/contentType"/>
@@ -13967,4 +13993,22 @@
     <ds:schemaRef ds:uri="http://schemas.microsoft.com/internal/obd"/>
   </ds:schemaRefs>
 </ds:datastoreItem>
+</file>
+
+<file path=customXml/itemProps2.xml><?xml version="1.0" encoding="utf-8"?>
+<ds:datastoreItem xmlns:ds="http://schemas.openxmlformats.org/officeDocument/2006/customXml" ds:itemID="{83283AC0-34D2-416E-A5D6-1F0E4721BE0D}">
+  <ds:schemaRefs>
+    <ds:schemaRef ds:uri="http://schemas.microsoft.com/sharepoint/v3/contenttype/forms"/>
+  </ds:schemaRefs>
+</ds:datastoreItem>
+</file>
+
+<file path=customXml/itemProps3.xml><?xml version="1.0" encoding="utf-8"?>
+<ds:datastoreItem xmlns:ds="http://schemas.openxmlformats.org/officeDocument/2006/customXml" ds:itemID="{F767E938-A334-4AE3-BBC8-BDC162154ADA}">
+  <ds:schemaRefs>
+    <ds:schemaRef ds:uri="http://schemas.microsoft.com/office/2006/metadata/properties"/>
+    <ds:schemaRef ds:uri="http://schemas.microsoft.com/office/infopath/2007/PartnerControls"/>
+    <ds:schemaRef ds:uri="cb4772c0-755b-4e13-8c3c-1cecdf91c3c7"/>
+  </ds:schemaRefs>
+</ds:datastoreItem>
 </file>
</xml_diff>